<commit_message>
correción orden enunciados entrega 3
</commit_message>
<xml_diff>
--- a/talleres_evaluacion/Taller_evaluable_3_Inferencia/Entrega3_ENUNCIADO.docx
+++ b/talleres_evaluacion/Taller_evaluable_3_Inferencia/Entrega3_ENUNCIADO.docx
@@ -1484,7 +1484,7 @@
         <w:rPr>
           <w:rStyle w:val="VerbatimChar"/>
         </w:rPr>
-        <w:t xml:space="preserve">## [1] 97 16</w:t>
+        <w:t xml:space="preserve">## [1] 19 72</w:t>
       </w:r>
     </w:p>
     <w:p>
@@ -1559,7 +1559,7 @@
         <w:rPr>
           <w:rStyle w:val="VerbatimChar"/>
         </w:rPr>
-        <w:t xml:space="preserve">## [1] 89 62</w:t>
+        <w:t xml:space="preserve">## [1] 16 50</w:t>
       </w:r>
     </w:p>
     <w:p>
@@ -1738,7 +1738,7 @@
         <w:rPr>
           <w:rStyle w:val="VerbatimChar"/>
         </w:rPr>
-        <w:t xml:space="preserve">## t = 2.7521, df = 198, p-value = 0.003236</w:t>
+        <w:t xml:space="preserve">## t = 3.5796, df = 198, p-value = 0.0002165</w:t>
       </w:r>
       <w:r>
         <w:br/>
@@ -1765,7 +1765,7 @@
         <w:rPr>
           <w:rStyle w:val="VerbatimChar"/>
         </w:rPr>
-        <w:t xml:space="preserve">##  0.5254032       Inf</w:t>
+        <w:t xml:space="preserve">##  0.8839374       Inf</w:t>
       </w:r>
       <w:r>
         <w:br/>
@@ -1792,7 +1792,7 @@
         <w:rPr>
           <w:rStyle w:val="VerbatimChar"/>
         </w:rPr>
-        <w:t xml:space="preserve">##  9.903202  8.588096</w:t>
+        <w:t xml:space="preserve">##  9.722645  8.080635</w:t>
       </w:r>
     </w:p>
     <w:p>
@@ -1904,7 +1904,7 @@
         <w:rPr>
           <w:rStyle w:val="VerbatimChar"/>
         </w:rPr>
-        <w:t xml:space="preserve">## t = 2.7521, df = 134.09, p-value = 0.006742</w:t>
+        <w:t xml:space="preserve">## t = 3.5796, df = 135.23, p-value = 0.0004786</w:t>
       </w:r>
       <w:r>
         <w:br/>
@@ -1931,7 +1931,7 @@
         <w:rPr>
           <w:rStyle w:val="VerbatimChar"/>
         </w:rPr>
-        <w:t xml:space="preserve">##  0.3699905 2.2602210</w:t>
+        <w:t xml:space="preserve">##  0.7348188 2.5492006</w:t>
       </w:r>
       <w:r>
         <w:br/>
@@ -1958,7 +1958,7 @@
         <w:rPr>
           <w:rStyle w:val="VerbatimChar"/>
         </w:rPr>
-        <w:t xml:space="preserve">##  9.903202  8.588096</w:t>
+        <w:t xml:space="preserve">##  9.722645  8.080635</w:t>
       </w:r>
     </w:p>
     <w:p>
@@ -2046,7 +2046,7 @@
         <w:rPr>
           <w:rStyle w:val="VerbatimChar"/>
         </w:rPr>
-        <w:t xml:space="preserve">## t = 2.7521, df = 198, p-value = 0.006472</w:t>
+        <w:t xml:space="preserve">## t = 3.5796, df = 198, p-value = 0.0004329</w:t>
       </w:r>
       <w:r>
         <w:br/>
@@ -2073,7 +2073,7 @@
         <w:rPr>
           <w:rStyle w:val="VerbatimChar"/>
         </w:rPr>
-        <w:t xml:space="preserve">##  0.372760 2.257452</w:t>
+        <w:t xml:space="preserve">##  0.7374081 2.5466112</w:t>
       </w:r>
       <w:r>
         <w:br/>
@@ -2100,7 +2100,7 @@
         <w:rPr>
           <w:rStyle w:val="VerbatimChar"/>
         </w:rPr>
-        <w:t xml:space="preserve">##  9.903202  8.588096</w:t>
+        <w:t xml:space="preserve">##  9.722645  8.080635</w:t>
       </w:r>
     </w:p>
     <w:p>
@@ -2163,986 +2163,11 @@
       <w:pPr>
         <w:pStyle w:val="Heading2"/>
       </w:pPr>
-      <w:bookmarkStart w:id="26" w:name="problema-3-bondad-de-ajuste"/>
-      <w:r>
-        <w:t xml:space="preserve">Problema 3 : Bondad de ajuste</w:t>
+      <w:bookmarkStart w:id="26" w:name="X0b14d11d489eade6ebc8887dfd342c754598756"/>
+      <w:r>
+        <w:t xml:space="preserve">Problema 3 : Bondad de ajuste. La ley de Benford</w:t>
       </w:r>
       <w:bookmarkEnd w:id="26"/>
-    </w:p>
-    <w:p>
-      <w:pPr>
-        <w:pStyle w:val="FirstParagraph"/>
-      </w:pPr>
-      <w:r>
-        <w:t xml:space="preserve">Queremos analiza los resultados de aprendizaje con tres tecnologías. Para ello se seleccionan 3 muestras de 50 estudiantes y se les somete a evaluación después de un curso.</w:t>
-      </w:r>
-    </w:p>
-    <w:p>
-      <w:pPr>
-        <w:pStyle w:val="SourceCode"/>
-      </w:pPr>
-      <w:r>
-        <w:rPr>
-          <w:rStyle w:val="NormalTok"/>
-        </w:rPr>
-        <w:t xml:space="preserve">nota=</w:t>
-      </w:r>
-      <w:r>
-        <w:rPr>
-          <w:rStyle w:val="KeywordTok"/>
-        </w:rPr>
-        <w:t xml:space="preserve">factor</w:t>
-      </w:r>
-      <w:r>
-        <w:rPr>
-          <w:rStyle w:val="NormalTok"/>
-        </w:rPr>
-        <w:t xml:space="preserve">(</w:t>
-      </w:r>
-      <w:r>
-        <w:rPr>
-          <w:rStyle w:val="KeywordTok"/>
-        </w:rPr>
-        <w:t xml:space="preserve">sample</w:t>
-      </w:r>
-      <w:r>
-        <w:rPr>
-          <w:rStyle w:val="NormalTok"/>
-        </w:rPr>
-        <w:t xml:space="preserve">(</w:t>
-      </w:r>
-      <w:r>
-        <w:rPr>
-          <w:rStyle w:val="KeywordTok"/>
-        </w:rPr>
-        <w:t xml:space="preserve">c</w:t>
-      </w:r>
-      <w:r>
-        <w:rPr>
-          <w:rStyle w:val="NormalTok"/>
-        </w:rPr>
-        <w:t xml:space="preserve">(</w:t>
-      </w:r>
-      <w:r>
-        <w:rPr>
-          <w:rStyle w:val="DecValTok"/>
-        </w:rPr>
-        <w:t xml:space="preserve">1</w:t>
-      </w:r>
-      <w:r>
-        <w:rPr>
-          <w:rStyle w:val="NormalTok"/>
-        </w:rPr>
-        <w:t xml:space="preserve">,</w:t>
-      </w:r>
-      <w:r>
-        <w:rPr>
-          <w:rStyle w:val="DecValTok"/>
-        </w:rPr>
-        <w:t xml:space="preserve">2</w:t>
-      </w:r>
-      <w:r>
-        <w:rPr>
-          <w:rStyle w:val="NormalTok"/>
-        </w:rPr>
-        <w:t xml:space="preserve">,</w:t>
-      </w:r>
-      <w:r>
-        <w:rPr>
-          <w:rStyle w:val="DecValTok"/>
-        </w:rPr>
-        <w:t xml:space="preserve">3</w:t>
-      </w:r>
-      <w:r>
-        <w:rPr>
-          <w:rStyle w:val="NormalTok"/>
-        </w:rPr>
-        <w:t xml:space="preserve">,</w:t>
-      </w:r>
-      <w:r>
-        <w:rPr>
-          <w:rStyle w:val="DecValTok"/>
-        </w:rPr>
-        <w:t xml:space="preserve">4</w:t>
-      </w:r>
-      <w:r>
-        <w:rPr>
-          <w:rStyle w:val="NormalTok"/>
-        </w:rPr>
-        <w:t xml:space="preserve">),</w:t>
-      </w:r>
-      <w:r>
-        <w:rPr>
-          <w:rStyle w:val="DataTypeTok"/>
-        </w:rPr>
-        <w:t xml:space="preserve">p=</w:t>
-      </w:r>
-      <w:r>
-        <w:rPr>
-          <w:rStyle w:val="KeywordTok"/>
-        </w:rPr>
-        <w:t xml:space="preserve">c</w:t>
-      </w:r>
-      <w:r>
-        <w:rPr>
-          <w:rStyle w:val="NormalTok"/>
-        </w:rPr>
-        <w:t xml:space="preserve">(</w:t>
-      </w:r>
-      <w:r>
-        <w:rPr>
-          <w:rStyle w:val="FloatTok"/>
-        </w:rPr>
-        <w:t xml:space="preserve">0.1</w:t>
-      </w:r>
-      <w:r>
-        <w:rPr>
-          <w:rStyle w:val="NormalTok"/>
-        </w:rPr>
-        <w:t xml:space="preserve">,</w:t>
-      </w:r>
-      <w:r>
-        <w:rPr>
-          <w:rStyle w:val="FloatTok"/>
-        </w:rPr>
-        <w:t xml:space="preserve">0.4</w:t>
-      </w:r>
-      <w:r>
-        <w:rPr>
-          <w:rStyle w:val="NormalTok"/>
-        </w:rPr>
-        <w:t xml:space="preserve">,</w:t>
-      </w:r>
-      <w:r>
-        <w:rPr>
-          <w:rStyle w:val="FloatTok"/>
-        </w:rPr>
-        <w:t xml:space="preserve">0.3</w:t>
-      </w:r>
-      <w:r>
-        <w:rPr>
-          <w:rStyle w:val="NormalTok"/>
-        </w:rPr>
-        <w:t xml:space="preserve">,</w:t>
-      </w:r>
-      <w:r>
-        <w:rPr>
-          <w:rStyle w:val="FloatTok"/>
-        </w:rPr>
-        <w:t xml:space="preserve">0.2</w:t>
-      </w:r>
-      <w:r>
-        <w:rPr>
-          <w:rStyle w:val="NormalTok"/>
-        </w:rPr>
-        <w:t xml:space="preserve">),</w:t>
-      </w:r>
-      <w:r>
-        <w:rPr>
-          <w:rStyle w:val="DataTypeTok"/>
-        </w:rPr>
-        <w:t xml:space="preserve">replace=</w:t>
-      </w:r>
-      <w:r>
-        <w:rPr>
-          <w:rStyle w:val="OtherTok"/>
-        </w:rPr>
-        <w:t xml:space="preserve">TRUE</w:t>
-      </w:r>
-      <w:r>
-        <w:rPr>
-          <w:rStyle w:val="NormalTok"/>
-        </w:rPr>
-        <w:t xml:space="preserve">,</w:t>
-      </w:r>
-      <w:r>
-        <w:rPr>
-          <w:rStyle w:val="DataTypeTok"/>
-        </w:rPr>
-        <w:t xml:space="preserve">size=</w:t>
-      </w:r>
-      <w:r>
-        <w:rPr>
-          <w:rStyle w:val="DecValTok"/>
-        </w:rPr>
-        <w:t xml:space="preserve">150</w:t>
-      </w:r>
-      <w:r>
-        <w:rPr>
-          <w:rStyle w:val="NormalTok"/>
-        </w:rPr>
-        <w:t xml:space="preserve">),</w:t>
-      </w:r>
-      <w:r>
-        <w:br/>
-      </w:r>
-      <w:r>
-        <w:rPr>
-          <w:rStyle w:val="NormalTok"/>
-        </w:rPr>
-        <w:t xml:space="preserve">            </w:t>
-      </w:r>
-      <w:r>
-        <w:rPr>
-          <w:rStyle w:val="DataTypeTok"/>
-        </w:rPr>
-        <w:t xml:space="preserve">labels=</w:t>
-      </w:r>
-      <w:r>
-        <w:rPr>
-          <w:rStyle w:val="KeywordTok"/>
-        </w:rPr>
-        <w:t xml:space="preserve">c</w:t>
-      </w:r>
-      <w:r>
-        <w:rPr>
-          <w:rStyle w:val="NormalTok"/>
-        </w:rPr>
-        <w:t xml:space="preserve">(</w:t>
-      </w:r>
-      <w:r>
-        <w:rPr>
-          <w:rStyle w:val="StringTok"/>
-        </w:rPr>
-        <w:t xml:space="preserve">"S"</w:t>
-      </w:r>
-      <w:r>
-        <w:rPr>
-          <w:rStyle w:val="NormalTok"/>
-        </w:rPr>
-        <w:t xml:space="preserve">,</w:t>
-      </w:r>
-      <w:r>
-        <w:rPr>
-          <w:rStyle w:val="StringTok"/>
-        </w:rPr>
-        <w:t xml:space="preserve">"A"</w:t>
-      </w:r>
-      <w:r>
-        <w:rPr>
-          <w:rStyle w:val="NormalTok"/>
-        </w:rPr>
-        <w:t xml:space="preserve">,</w:t>
-      </w:r>
-      <w:r>
-        <w:rPr>
-          <w:rStyle w:val="StringTok"/>
-        </w:rPr>
-        <w:t xml:space="preserve">"N"</w:t>
-      </w:r>
-      <w:r>
-        <w:rPr>
-          <w:rStyle w:val="NormalTok"/>
-        </w:rPr>
-        <w:t xml:space="preserve">,</w:t>
-      </w:r>
-      <w:r>
-        <w:rPr>
-          <w:rStyle w:val="StringTok"/>
-        </w:rPr>
-        <w:t xml:space="preserve">"E"</w:t>
-      </w:r>
-      <w:r>
-        <w:rPr>
-          <w:rStyle w:val="NormalTok"/>
-        </w:rPr>
-        <w:t xml:space="preserve">))</w:t>
-      </w:r>
-      <w:r>
-        <w:br/>
-      </w:r>
-      <w:r>
-        <w:rPr>
-          <w:rStyle w:val="NormalTok"/>
-        </w:rPr>
-        <w:t xml:space="preserve">tecnologia=</w:t>
-      </w:r>
-      <w:r>
-        <w:rPr>
-          <w:rStyle w:val="KeywordTok"/>
-        </w:rPr>
-        <w:t xml:space="preserve">rep</w:t>
-      </w:r>
-      <w:r>
-        <w:rPr>
-          <w:rStyle w:val="NormalTok"/>
-        </w:rPr>
-        <w:t xml:space="preserve">(</w:t>
-      </w:r>
-      <w:r>
-        <w:rPr>
-          <w:rStyle w:val="KeywordTok"/>
-        </w:rPr>
-        <w:t xml:space="preserve">c</w:t>
-      </w:r>
-      <w:r>
-        <w:rPr>
-          <w:rStyle w:val="NormalTok"/>
-        </w:rPr>
-        <w:t xml:space="preserve">(</w:t>
-      </w:r>
-      <w:r>
-        <w:rPr>
-          <w:rStyle w:val="StringTok"/>
-        </w:rPr>
-        <w:t xml:space="preserve">"Mathematica"</w:t>
-      </w:r>
-      <w:r>
-        <w:rPr>
-          <w:rStyle w:val="NormalTok"/>
-        </w:rPr>
-        <w:t xml:space="preserve">,</w:t>
-      </w:r>
-      <w:r>
-        <w:rPr>
-          <w:rStyle w:val="StringTok"/>
-        </w:rPr>
-        <w:t xml:space="preserve">"R"</w:t>
-      </w:r>
-      <w:r>
-        <w:rPr>
-          <w:rStyle w:val="NormalTok"/>
-        </w:rPr>
-        <w:t xml:space="preserve">,</w:t>
-      </w:r>
-      <w:r>
-        <w:rPr>
-          <w:rStyle w:val="StringTok"/>
-        </w:rPr>
-        <w:t xml:space="preserve">"Python"</w:t>
-      </w:r>
-      <w:r>
-        <w:rPr>
-          <w:rStyle w:val="NormalTok"/>
-        </w:rPr>
-        <w:t xml:space="preserve">),</w:t>
-      </w:r>
-      <w:r>
-        <w:rPr>
-          <w:rStyle w:val="DataTypeTok"/>
-        </w:rPr>
-        <w:t xml:space="preserve">each=</w:t>
-      </w:r>
-      <w:r>
-        <w:rPr>
-          <w:rStyle w:val="DecValTok"/>
-        </w:rPr>
-        <w:t xml:space="preserve">50</w:t>
-      </w:r>
-      <w:r>
-        <w:rPr>
-          <w:rStyle w:val="NormalTok"/>
-        </w:rPr>
-        <w:t xml:space="preserve">)</w:t>
-      </w:r>
-      <w:r>
-        <w:br/>
-      </w:r>
-      <w:r>
-        <w:rPr>
-          <w:rStyle w:val="NormalTok"/>
-        </w:rPr>
-        <w:t xml:space="preserve">frec=</w:t>
-      </w:r>
-      <w:r>
-        <w:rPr>
-          <w:rStyle w:val="KeywordTok"/>
-        </w:rPr>
-        <w:t xml:space="preserve">table</w:t>
-      </w:r>
-      <w:r>
-        <w:rPr>
-          <w:rStyle w:val="NormalTok"/>
-        </w:rPr>
-        <w:t xml:space="preserve">(nota,tecnologia)</w:t>
-      </w:r>
-      <w:r>
-        <w:br/>
-      </w:r>
-      <w:r>
-        <w:rPr>
-          <w:rStyle w:val="NormalTok"/>
-        </w:rPr>
-        <w:t xml:space="preserve">frec</w:t>
-      </w:r>
-    </w:p>
-    <w:p>
-      <w:pPr>
-        <w:pStyle w:val="SourceCode"/>
-      </w:pPr>
-      <w:r>
-        <w:rPr>
-          <w:rStyle w:val="VerbatimChar"/>
-        </w:rPr>
-        <w:t xml:space="preserve">##     tecnologia</w:t>
-      </w:r>
-      <w:r>
-        <w:br/>
-      </w:r>
-      <w:r>
-        <w:rPr>
-          <w:rStyle w:val="VerbatimChar"/>
-        </w:rPr>
-        <w:t xml:space="preserve">## nota Mathematica Python  R</w:t>
-      </w:r>
-      <w:r>
-        <w:br/>
-      </w:r>
-      <w:r>
-        <w:rPr>
-          <w:rStyle w:val="VerbatimChar"/>
-        </w:rPr>
-        <w:t xml:space="preserve">##    S           4      4  6</w:t>
-      </w:r>
-      <w:r>
-        <w:br/>
-      </w:r>
-      <w:r>
-        <w:rPr>
-          <w:rStyle w:val="VerbatimChar"/>
-        </w:rPr>
-        <w:t xml:space="preserve">##    A          20     18 26</w:t>
-      </w:r>
-      <w:r>
-        <w:br/>
-      </w:r>
-      <w:r>
-        <w:rPr>
-          <w:rStyle w:val="VerbatimChar"/>
-        </w:rPr>
-        <w:t xml:space="preserve">##    N          17     19 11</w:t>
-      </w:r>
-      <w:r>
-        <w:br/>
-      </w:r>
-      <w:r>
-        <w:rPr>
-          <w:rStyle w:val="VerbatimChar"/>
-        </w:rPr>
-        <w:t xml:space="preserve">##    E           9      9  7</w:t>
-      </w:r>
-    </w:p>
-    <w:p>
-      <w:pPr>
-        <w:pStyle w:val="SourceCode"/>
-      </w:pPr>
-      <w:r>
-        <w:rPr>
-          <w:rStyle w:val="NormalTok"/>
-        </w:rPr>
-        <w:t xml:space="preserve">col_frec=</w:t>
-      </w:r>
-      <w:r>
-        <w:rPr>
-          <w:rStyle w:val="KeywordTok"/>
-        </w:rPr>
-        <w:t xml:space="preserve">colSums</w:t>
-      </w:r>
-      <w:r>
-        <w:rPr>
-          <w:rStyle w:val="NormalTok"/>
-        </w:rPr>
-        <w:t xml:space="preserve">(frec)</w:t>
-      </w:r>
-      <w:r>
-        <w:br/>
-      </w:r>
-      <w:r>
-        <w:rPr>
-          <w:rStyle w:val="NormalTok"/>
-        </w:rPr>
-        <w:t xml:space="preserve">col_frec</w:t>
-      </w:r>
-    </w:p>
-    <w:p>
-      <w:pPr>
-        <w:pStyle w:val="SourceCode"/>
-      </w:pPr>
-      <w:r>
-        <w:rPr>
-          <w:rStyle w:val="VerbatimChar"/>
-        </w:rPr>
-        <w:t xml:space="preserve">## Mathematica      Python           R </w:t>
-      </w:r>
-      <w:r>
-        <w:br/>
-      </w:r>
-      <w:r>
-        <w:rPr>
-          <w:rStyle w:val="VerbatimChar"/>
-        </w:rPr>
-        <w:t xml:space="preserve">##          50          50          50</w:t>
-      </w:r>
-    </w:p>
-    <w:p>
-      <w:pPr>
-        <w:pStyle w:val="SourceCode"/>
-      </w:pPr>
-      <w:r>
-        <w:rPr>
-          <w:rStyle w:val="NormalTok"/>
-        </w:rPr>
-        <w:t xml:space="preserve">row_frec=</w:t>
-      </w:r>
-      <w:r>
-        <w:rPr>
-          <w:rStyle w:val="KeywordTok"/>
-        </w:rPr>
-        <w:t xml:space="preserve">rowSums</w:t>
-      </w:r>
-      <w:r>
-        <w:rPr>
-          <w:rStyle w:val="NormalTok"/>
-        </w:rPr>
-        <w:t xml:space="preserve">(frec)</w:t>
-      </w:r>
-      <w:r>
-        <w:br/>
-      </w:r>
-      <w:r>
-        <w:rPr>
-          <w:rStyle w:val="NormalTok"/>
-        </w:rPr>
-        <w:t xml:space="preserve">row_frec</w:t>
-      </w:r>
-    </w:p>
-    <w:p>
-      <w:pPr>
-        <w:pStyle w:val="SourceCode"/>
-      </w:pPr>
-      <w:r>
-        <w:rPr>
-          <w:rStyle w:val="VerbatimChar"/>
-        </w:rPr>
-        <w:t xml:space="preserve">##  S  A  N  E </w:t>
-      </w:r>
-      <w:r>
-        <w:br/>
-      </w:r>
-      <w:r>
-        <w:rPr>
-          <w:rStyle w:val="VerbatimChar"/>
-        </w:rPr>
-        <w:t xml:space="preserve">## 14 64 47 25</w:t>
-      </w:r>
-    </w:p>
-    <w:p>
-      <w:pPr>
-        <w:pStyle w:val="SourceCode"/>
-      </w:pPr>
-      <w:r>
-        <w:rPr>
-          <w:rStyle w:val="NormalTok"/>
-        </w:rPr>
-        <w:t xml:space="preserve">N=</w:t>
-      </w:r>
-      <w:r>
-        <w:rPr>
-          <w:rStyle w:val="KeywordTok"/>
-        </w:rPr>
-        <w:t xml:space="preserve">sum</w:t>
-      </w:r>
-      <w:r>
-        <w:rPr>
-          <w:rStyle w:val="NormalTok"/>
-        </w:rPr>
-        <w:t xml:space="preserve">(frec)</w:t>
-      </w:r>
-      <w:r>
-        <w:br/>
-      </w:r>
-      <w:r>
-        <w:rPr>
-          <w:rStyle w:val="NormalTok"/>
-        </w:rPr>
-        <w:t xml:space="preserve">teoricas=row_frec</w:t>
-      </w:r>
-      <w:r>
-        <w:rPr>
-          <w:rStyle w:val="OperatorTok"/>
-        </w:rPr>
-        <w:t xml:space="preserve">%*%</w:t>
-      </w:r>
-      <w:r>
-        <w:rPr>
-          <w:rStyle w:val="KeywordTok"/>
-        </w:rPr>
-        <w:t xml:space="preserve">t</w:t>
-      </w:r>
-      <w:r>
-        <w:rPr>
-          <w:rStyle w:val="NormalTok"/>
-        </w:rPr>
-        <w:t xml:space="preserve">(col_frec)</w:t>
-      </w:r>
-      <w:r>
-        <w:rPr>
-          <w:rStyle w:val="OperatorTok"/>
-        </w:rPr>
-        <w:t xml:space="preserve">/</w:t>
-      </w:r>
-      <w:r>
-        <w:rPr>
-          <w:rStyle w:val="NormalTok"/>
-        </w:rPr>
-        <w:t xml:space="preserve">N</w:t>
-      </w:r>
-      <w:r>
-        <w:br/>
-      </w:r>
-      <w:r>
-        <w:rPr>
-          <w:rStyle w:val="NormalTok"/>
-        </w:rPr>
-        <w:t xml:space="preserve">teoricas</w:t>
-      </w:r>
-    </w:p>
-    <w:p>
-      <w:pPr>
-        <w:pStyle w:val="SourceCode"/>
-      </w:pPr>
-      <w:r>
-        <w:rPr>
-          <w:rStyle w:val="VerbatimChar"/>
-        </w:rPr>
-        <w:t xml:space="preserve">##      Mathematica    Python         R</w:t>
-      </w:r>
-      <w:r>
-        <w:br/>
-      </w:r>
-      <w:r>
-        <w:rPr>
-          <w:rStyle w:val="VerbatimChar"/>
-        </w:rPr>
-        <w:t xml:space="preserve">## [1,]    4.666667  4.666667  4.666667</w:t>
-      </w:r>
-      <w:r>
-        <w:br/>
-      </w:r>
-      <w:r>
-        <w:rPr>
-          <w:rStyle w:val="VerbatimChar"/>
-        </w:rPr>
-        <w:t xml:space="preserve">## [2,]   21.333333 21.333333 21.333333</w:t>
-      </w:r>
-      <w:r>
-        <w:br/>
-      </w:r>
-      <w:r>
-        <w:rPr>
-          <w:rStyle w:val="VerbatimChar"/>
-        </w:rPr>
-        <w:t xml:space="preserve">## [3,]   15.666667 15.666667 15.666667</w:t>
-      </w:r>
-      <w:r>
-        <w:br/>
-      </w:r>
-      <w:r>
-        <w:rPr>
-          <w:rStyle w:val="VerbatimChar"/>
-        </w:rPr>
-        <w:t xml:space="preserve">## [4,]    8.333333  8.333333  8.333333</w:t>
-      </w:r>
-    </w:p>
-    <w:p>
-      <w:pPr>
-        <w:pStyle w:val="SourceCode"/>
-      </w:pPr>
-      <w:r>
-        <w:rPr>
-          <w:rStyle w:val="KeywordTok"/>
-        </w:rPr>
-        <w:t xml:space="preserve">dim</w:t>
-      </w:r>
-      <w:r>
-        <w:rPr>
-          <w:rStyle w:val="NormalTok"/>
-        </w:rPr>
-        <w:t xml:space="preserve">(frec)</w:t>
-      </w:r>
-    </w:p>
-    <w:p>
-      <w:pPr>
-        <w:pStyle w:val="SourceCode"/>
-      </w:pPr>
-      <w:r>
-        <w:rPr>
-          <w:rStyle w:val="VerbatimChar"/>
-        </w:rPr>
-        <w:t xml:space="preserve">## [1] 4 3</w:t>
-      </w:r>
-    </w:p>
-    <w:p>
-      <w:pPr>
-        <w:pStyle w:val="SourceCode"/>
-      </w:pPr>
-      <w:r>
-        <w:rPr>
-          <w:rStyle w:val="KeywordTok"/>
-        </w:rPr>
-        <w:t xml:space="preserve">dim</w:t>
-      </w:r>
-      <w:r>
-        <w:rPr>
-          <w:rStyle w:val="NormalTok"/>
-        </w:rPr>
-        <w:t xml:space="preserve">(teoricas)</w:t>
-      </w:r>
-    </w:p>
-    <w:p>
-      <w:pPr>
-        <w:pStyle w:val="SourceCode"/>
-      </w:pPr>
-      <w:r>
-        <w:rPr>
-          <w:rStyle w:val="VerbatimChar"/>
-        </w:rPr>
-        <w:t xml:space="preserve">## [1] 4 3</w:t>
-      </w:r>
-    </w:p>
-    <w:p>
-      <w:pPr>
-        <w:pStyle w:val="SourceCode"/>
-      </w:pPr>
-      <w:r>
-        <w:rPr>
-          <w:rStyle w:val="KeywordTok"/>
-        </w:rPr>
-        <w:t xml:space="preserve">sum</w:t>
-      </w:r>
-      <w:r>
-        <w:rPr>
-          <w:rStyle w:val="NormalTok"/>
-        </w:rPr>
-        <w:t xml:space="preserve">((frec</w:t>
-      </w:r>
-      <w:r>
-        <w:rPr>
-          <w:rStyle w:val="OperatorTok"/>
-        </w:rPr>
-        <w:t xml:space="preserve">-</w:t>
-      </w:r>
-      <w:r>
-        <w:rPr>
-          <w:rStyle w:val="NormalTok"/>
-        </w:rPr>
-        <w:t xml:space="preserve">teoricas)</w:t>
-      </w:r>
-      <w:r>
-        <w:rPr>
-          <w:rStyle w:val="OperatorTok"/>
-        </w:rPr>
-        <w:t xml:space="preserve">^</w:t>
-      </w:r>
-      <w:r>
-        <w:rPr>
-          <w:rStyle w:val="DecValTok"/>
-        </w:rPr>
-        <w:t xml:space="preserve">2</w:t>
-      </w:r>
-      <w:r>
-        <w:rPr>
-          <w:rStyle w:val="OperatorTok"/>
-        </w:rPr>
-        <w:t xml:space="preserve">/</w:t>
-      </w:r>
-      <w:r>
-        <w:rPr>
-          <w:rStyle w:val="NormalTok"/>
-        </w:rPr>
-        <w:t xml:space="preserve">teoricas)</w:t>
-      </w:r>
-    </w:p>
-    <w:p>
-      <w:pPr>
-        <w:pStyle w:val="SourceCode"/>
-      </w:pPr>
-      <w:r>
-        <w:rPr>
-          <w:rStyle w:val="VerbatimChar"/>
-        </w:rPr>
-        <w:t xml:space="preserve">## [1] 4.729195</w:t>
-      </w:r>
-    </w:p>
-    <w:p>
-      <w:pPr>
-        <w:pStyle w:val="SourceCode"/>
-      </w:pPr>
-      <w:r>
-        <w:rPr>
-          <w:rStyle w:val="KeywordTok"/>
-        </w:rPr>
-        <w:t xml:space="preserve">chisq.test</w:t>
-      </w:r>
-      <w:r>
-        <w:rPr>
-          <w:rStyle w:val="NormalTok"/>
-        </w:rPr>
-        <w:t xml:space="preserve">(</w:t>
-      </w:r>
-      <w:r>
-        <w:rPr>
-          <w:rStyle w:val="KeywordTok"/>
-        </w:rPr>
-        <w:t xml:space="preserve">table</w:t>
-      </w:r>
-      <w:r>
-        <w:rPr>
-          <w:rStyle w:val="NormalTok"/>
-        </w:rPr>
-        <w:t xml:space="preserve">(nota,tecnologia))</w:t>
-      </w:r>
-    </w:p>
-    <w:p>
-      <w:pPr>
-        <w:pStyle w:val="SourceCode"/>
-      </w:pPr>
-      <w:r>
-        <w:rPr>
-          <w:rStyle w:val="VerbatimChar"/>
-        </w:rPr>
-        <w:t xml:space="preserve">## Warning in chisq.test(table(nota, tecnologia)): Chi-squared approximation may be</w:t>
-      </w:r>
-      <w:r>
-        <w:br/>
-      </w:r>
-      <w:r>
-        <w:rPr>
-          <w:rStyle w:val="VerbatimChar"/>
-        </w:rPr>
-        <w:t xml:space="preserve">## incorrect</w:t>
-      </w:r>
-    </w:p>
-    <w:p>
-      <w:pPr>
-        <w:pStyle w:val="SourceCode"/>
-      </w:pPr>
-      <w:r>
-        <w:rPr>
-          <w:rStyle w:val="VerbatimChar"/>
-        </w:rPr>
-        <w:t xml:space="preserve">## </w:t>
-      </w:r>
-      <w:r>
-        <w:br/>
-      </w:r>
-      <w:r>
-        <w:rPr>
-          <w:rStyle w:val="VerbatimChar"/>
-        </w:rPr>
-        <w:t xml:space="preserve">##  Pearson's Chi-squared test</w:t>
-      </w:r>
-      <w:r>
-        <w:br/>
-      </w:r>
-      <w:r>
-        <w:rPr>
-          <w:rStyle w:val="VerbatimChar"/>
-        </w:rPr>
-        <w:t xml:space="preserve">## </w:t>
-      </w:r>
-      <w:r>
-        <w:br/>
-      </w:r>
-      <w:r>
-        <w:rPr>
-          <w:rStyle w:val="VerbatimChar"/>
-        </w:rPr>
-        <w:t xml:space="preserve">## data:  table(nota, tecnologia)</w:t>
-      </w:r>
-      <w:r>
-        <w:br/>
-      </w:r>
-      <w:r>
-        <w:rPr>
-          <w:rStyle w:val="VerbatimChar"/>
-        </w:rPr>
-        <w:t xml:space="preserve">## X-squared = 4.7292, df = 6, p-value = 0.579</w:t>
-      </w:r>
-    </w:p>
-    <w:p>
-      <w:pPr>
-        <w:pStyle w:val="FirstParagraph"/>
-      </w:pPr>
-      <w:r>
-        <w:t xml:space="preserve">Se pide</w:t>
-      </w:r>
-    </w:p>
-    <w:p>
-      <w:pPr>
-        <w:pStyle w:val="Compact"/>
-        <w:numPr>
-          <w:numId w:val="1003"/>
-          <w:ilvl w:val="0"/>
-        </w:numPr>
-      </w:pPr>
-      <w:r>
-        <w:t xml:space="preserve">Discutid si hacemos un contraste de independencia o de homogeneidad de las distribuciones de las notas por tecnología. Escribid las hipótesis del contraste.</w:t>
-      </w:r>
-    </w:p>
-    <w:p>
-      <w:pPr>
-        <w:pStyle w:val="Compact"/>
-        <w:numPr>
-          <w:numId w:val="1003"/>
-          <w:ilvl w:val="0"/>
-        </w:numPr>
-      </w:pPr>
-      <w:r>
-        <w:t xml:space="preserve">Interpretad la función</w:t>
-      </w:r>
-      <w:r>
-        <w:t xml:space="preserve"> </w:t>
-      </w:r>
-      <w:r>
-        <w:rPr>
-          <w:rStyle w:val="VerbatimChar"/>
-        </w:rPr>
-        <w:t xml:space="preserve">chisq.test</w:t>
-      </w:r>
-      <w:r>
-        <w:t xml:space="preserve"> </w:t>
-      </w:r>
-      <w:r>
-        <w:t xml:space="preserve">y resolved el contraste.</w:t>
-      </w:r>
-    </w:p>
-    <w:p>
-      <w:pPr>
-        <w:pStyle w:val="Compact"/>
-        <w:numPr>
-          <w:numId w:val="1003"/>
-          <w:ilvl w:val="0"/>
-        </w:numPr>
-      </w:pPr>
-      <w:r>
-        <w:t xml:space="preserve">Interpretad</w:t>
-      </w:r>
-      <w:r>
-        <w:t xml:space="preserve"> </w:t>
-      </w:r>
-      <w:r>
-        <w:rPr>
-          <w:rStyle w:val="VerbatimChar"/>
-        </w:rPr>
-        <w:t xml:space="preserve">teoricas=row_frec%*%t(col_frec)/N</w:t>
-      </w:r>
-      <w:r>
-        <w:t xml:space="preserve"> </w:t>
-      </w:r>
-      <w:r>
-        <w:t xml:space="preserve">reproducid manualmente el segundo resultado de la primera fila.</w:t>
-      </w:r>
-    </w:p>
-    <w:p>
-      <w:pPr>
-        <w:pStyle w:val="Heading2"/>
-      </w:pPr>
-      <w:bookmarkStart w:id="27" w:name="Xf632279216eca58cfcf0b94eadd4e0f3b9eda35"/>
-      <w:r>
-        <w:t xml:space="preserve">Problema 4 : Bondad de ajuste. La ley de Benford</w:t>
-      </w:r>
-      <w:bookmarkEnd w:id="27"/>
     </w:p>
     <w:p>
       <w:pPr>
@@ -4694,7 +3719,7 @@
       <w:pPr>
         <w:pStyle w:val="Compact"/>
         <w:numPr>
-          <w:numId w:val="1004"/>
+          <w:numId w:val="1003"/>
           <w:ilvl w:val="0"/>
         </w:numPr>
       </w:pPr>
@@ -4744,7 +3769,7 @@
       <w:pPr>
         <w:pStyle w:val="Compact"/>
         <w:numPr>
-          <w:numId w:val="1004"/>
+          <w:numId w:val="1003"/>
           <w:ilvl w:val="0"/>
         </w:numPr>
       </w:pPr>
@@ -4794,7 +3819,7 @@
       <w:pPr>
         <w:pStyle w:val="Compact"/>
         <w:numPr>
-          <w:numId w:val="1004"/>
+          <w:numId w:val="1003"/>
           <w:ilvl w:val="0"/>
         </w:numPr>
       </w:pPr>
@@ -4870,36 +3895,1011 @@
       <w:pPr>
         <w:pStyle w:val="Compact"/>
         <w:numPr>
+          <w:numId w:val="1003"/>
+          <w:ilvl w:val="0"/>
+        </w:numPr>
+      </w:pPr>
+      <w:r>
+        <w:t xml:space="preserve">Dibujad con</w:t>
+      </w:r>
+      <w:r>
+        <w:t xml:space="preserve"> </w:t>
+      </w:r>
+      <w:r>
+        <w:rPr>
+          <w:rStyle w:val="VerbatimChar"/>
+        </w:rPr>
+        <w:t xml:space="preserve">R</w:t>
+      </w:r>
+      <w:r>
+        <w:t xml:space="preserve"> </w:t>
+      </w:r>
+      <w:r>
+        <w:t xml:space="preserve">para los apartados 1 y 2 los diagramas de frecuencias esperados y observados. Comentad estos gráficos</w:t>
+      </w:r>
+    </w:p>
+    <w:p>
+      <w:pPr>
+        <w:pStyle w:val="Heading2"/>
+      </w:pPr>
+      <w:bookmarkStart w:id="27" w:name="problema-4-homegeneidad-e-independencia"/>
+      <w:r>
+        <w:t xml:space="preserve">Problema 4 : Homegeneidad e independencia</w:t>
+      </w:r>
+      <w:bookmarkEnd w:id="27"/>
+    </w:p>
+    <w:p>
+      <w:pPr>
+        <w:pStyle w:val="FirstParagraph"/>
+      </w:pPr>
+      <w:r>
+        <w:t xml:space="preserve">Queremos analiza los resultados de aprendizaje con tres tecnologías. Para ello se seleccionan 3 muestras de 50 estudiantes y se les somete a evaluación después de un curso.</w:t>
+      </w:r>
+    </w:p>
+    <w:p>
+      <w:pPr>
+        <w:pStyle w:val="SourceCode"/>
+      </w:pPr>
+      <w:r>
+        <w:rPr>
+          <w:rStyle w:val="NormalTok"/>
+        </w:rPr>
+        <w:t xml:space="preserve">nota=</w:t>
+      </w:r>
+      <w:r>
+        <w:rPr>
+          <w:rStyle w:val="KeywordTok"/>
+        </w:rPr>
+        <w:t xml:space="preserve">factor</w:t>
+      </w:r>
+      <w:r>
+        <w:rPr>
+          <w:rStyle w:val="NormalTok"/>
+        </w:rPr>
+        <w:t xml:space="preserve">(</w:t>
+      </w:r>
+      <w:r>
+        <w:rPr>
+          <w:rStyle w:val="KeywordTok"/>
+        </w:rPr>
+        <w:t xml:space="preserve">sample</w:t>
+      </w:r>
+      <w:r>
+        <w:rPr>
+          <w:rStyle w:val="NormalTok"/>
+        </w:rPr>
+        <w:t xml:space="preserve">(</w:t>
+      </w:r>
+      <w:r>
+        <w:rPr>
+          <w:rStyle w:val="KeywordTok"/>
+        </w:rPr>
+        <w:t xml:space="preserve">c</w:t>
+      </w:r>
+      <w:r>
+        <w:rPr>
+          <w:rStyle w:val="NormalTok"/>
+        </w:rPr>
+        <w:t xml:space="preserve">(</w:t>
+      </w:r>
+      <w:r>
+        <w:rPr>
+          <w:rStyle w:val="DecValTok"/>
+        </w:rPr>
+        <w:t xml:space="preserve">1</w:t>
+      </w:r>
+      <w:r>
+        <w:rPr>
+          <w:rStyle w:val="NormalTok"/>
+        </w:rPr>
+        <w:t xml:space="preserve">,</w:t>
+      </w:r>
+      <w:r>
+        <w:rPr>
+          <w:rStyle w:val="DecValTok"/>
+        </w:rPr>
+        <w:t xml:space="preserve">2</w:t>
+      </w:r>
+      <w:r>
+        <w:rPr>
+          <w:rStyle w:val="NormalTok"/>
+        </w:rPr>
+        <w:t xml:space="preserve">,</w:t>
+      </w:r>
+      <w:r>
+        <w:rPr>
+          <w:rStyle w:val="DecValTok"/>
+        </w:rPr>
+        <w:t xml:space="preserve">3</w:t>
+      </w:r>
+      <w:r>
+        <w:rPr>
+          <w:rStyle w:val="NormalTok"/>
+        </w:rPr>
+        <w:t xml:space="preserve">,</w:t>
+      </w:r>
+      <w:r>
+        <w:rPr>
+          <w:rStyle w:val="DecValTok"/>
+        </w:rPr>
+        <w:t xml:space="preserve">4</w:t>
+      </w:r>
+      <w:r>
+        <w:rPr>
+          <w:rStyle w:val="NormalTok"/>
+        </w:rPr>
+        <w:t xml:space="preserve">),</w:t>
+      </w:r>
+      <w:r>
+        <w:rPr>
+          <w:rStyle w:val="DataTypeTok"/>
+        </w:rPr>
+        <w:t xml:space="preserve">p=</w:t>
+      </w:r>
+      <w:r>
+        <w:rPr>
+          <w:rStyle w:val="KeywordTok"/>
+        </w:rPr>
+        <w:t xml:space="preserve">c</w:t>
+      </w:r>
+      <w:r>
+        <w:rPr>
+          <w:rStyle w:val="NormalTok"/>
+        </w:rPr>
+        <w:t xml:space="preserve">(</w:t>
+      </w:r>
+      <w:r>
+        <w:rPr>
+          <w:rStyle w:val="FloatTok"/>
+        </w:rPr>
+        <w:t xml:space="preserve">0.1</w:t>
+      </w:r>
+      <w:r>
+        <w:rPr>
+          <w:rStyle w:val="NormalTok"/>
+        </w:rPr>
+        <w:t xml:space="preserve">,</w:t>
+      </w:r>
+      <w:r>
+        <w:rPr>
+          <w:rStyle w:val="FloatTok"/>
+        </w:rPr>
+        <w:t xml:space="preserve">0.4</w:t>
+      </w:r>
+      <w:r>
+        <w:rPr>
+          <w:rStyle w:val="NormalTok"/>
+        </w:rPr>
+        <w:t xml:space="preserve">,</w:t>
+      </w:r>
+      <w:r>
+        <w:rPr>
+          <w:rStyle w:val="FloatTok"/>
+        </w:rPr>
+        <w:t xml:space="preserve">0.3</w:t>
+      </w:r>
+      <w:r>
+        <w:rPr>
+          <w:rStyle w:val="NormalTok"/>
+        </w:rPr>
+        <w:t xml:space="preserve">,</w:t>
+      </w:r>
+      <w:r>
+        <w:rPr>
+          <w:rStyle w:val="FloatTok"/>
+        </w:rPr>
+        <w:t xml:space="preserve">0.2</w:t>
+      </w:r>
+      <w:r>
+        <w:rPr>
+          <w:rStyle w:val="NormalTok"/>
+        </w:rPr>
+        <w:t xml:space="preserve">),</w:t>
+      </w:r>
+      <w:r>
+        <w:rPr>
+          <w:rStyle w:val="DataTypeTok"/>
+        </w:rPr>
+        <w:t xml:space="preserve">replace=</w:t>
+      </w:r>
+      <w:r>
+        <w:rPr>
+          <w:rStyle w:val="OtherTok"/>
+        </w:rPr>
+        <w:t xml:space="preserve">TRUE</w:t>
+      </w:r>
+      <w:r>
+        <w:rPr>
+          <w:rStyle w:val="NormalTok"/>
+        </w:rPr>
+        <w:t xml:space="preserve">,</w:t>
+      </w:r>
+      <w:r>
+        <w:rPr>
+          <w:rStyle w:val="DataTypeTok"/>
+        </w:rPr>
+        <w:t xml:space="preserve">size=</w:t>
+      </w:r>
+      <w:r>
+        <w:rPr>
+          <w:rStyle w:val="DecValTok"/>
+        </w:rPr>
+        <w:t xml:space="preserve">150</w:t>
+      </w:r>
+      <w:r>
+        <w:rPr>
+          <w:rStyle w:val="NormalTok"/>
+        </w:rPr>
+        <w:t xml:space="preserve">),</w:t>
+      </w:r>
+      <w:r>
+        <w:br/>
+      </w:r>
+      <w:r>
+        <w:rPr>
+          <w:rStyle w:val="NormalTok"/>
+        </w:rPr>
+        <w:t xml:space="preserve">            </w:t>
+      </w:r>
+      <w:r>
+        <w:rPr>
+          <w:rStyle w:val="DataTypeTok"/>
+        </w:rPr>
+        <w:t xml:space="preserve">labels=</w:t>
+      </w:r>
+      <w:r>
+        <w:rPr>
+          <w:rStyle w:val="KeywordTok"/>
+        </w:rPr>
+        <w:t xml:space="preserve">c</w:t>
+      </w:r>
+      <w:r>
+        <w:rPr>
+          <w:rStyle w:val="NormalTok"/>
+        </w:rPr>
+        <w:t xml:space="preserve">(</w:t>
+      </w:r>
+      <w:r>
+        <w:rPr>
+          <w:rStyle w:val="StringTok"/>
+        </w:rPr>
+        <w:t xml:space="preserve">"S"</w:t>
+      </w:r>
+      <w:r>
+        <w:rPr>
+          <w:rStyle w:val="NormalTok"/>
+        </w:rPr>
+        <w:t xml:space="preserve">,</w:t>
+      </w:r>
+      <w:r>
+        <w:rPr>
+          <w:rStyle w:val="StringTok"/>
+        </w:rPr>
+        <w:t xml:space="preserve">"A"</w:t>
+      </w:r>
+      <w:r>
+        <w:rPr>
+          <w:rStyle w:val="NormalTok"/>
+        </w:rPr>
+        <w:t xml:space="preserve">,</w:t>
+      </w:r>
+      <w:r>
+        <w:rPr>
+          <w:rStyle w:val="StringTok"/>
+        </w:rPr>
+        <w:t xml:space="preserve">"N"</w:t>
+      </w:r>
+      <w:r>
+        <w:rPr>
+          <w:rStyle w:val="NormalTok"/>
+        </w:rPr>
+        <w:t xml:space="preserve">,</w:t>
+      </w:r>
+      <w:r>
+        <w:rPr>
+          <w:rStyle w:val="StringTok"/>
+        </w:rPr>
+        <w:t xml:space="preserve">"E"</w:t>
+      </w:r>
+      <w:r>
+        <w:rPr>
+          <w:rStyle w:val="NormalTok"/>
+        </w:rPr>
+        <w:t xml:space="preserve">))</w:t>
+      </w:r>
+      <w:r>
+        <w:br/>
+      </w:r>
+      <w:r>
+        <w:rPr>
+          <w:rStyle w:val="NormalTok"/>
+        </w:rPr>
+        <w:t xml:space="preserve">tecnologia=</w:t>
+      </w:r>
+      <w:r>
+        <w:rPr>
+          <w:rStyle w:val="KeywordTok"/>
+        </w:rPr>
+        <w:t xml:space="preserve">rep</w:t>
+      </w:r>
+      <w:r>
+        <w:rPr>
+          <w:rStyle w:val="NormalTok"/>
+        </w:rPr>
+        <w:t xml:space="preserve">(</w:t>
+      </w:r>
+      <w:r>
+        <w:rPr>
+          <w:rStyle w:val="KeywordTok"/>
+        </w:rPr>
+        <w:t xml:space="preserve">c</w:t>
+      </w:r>
+      <w:r>
+        <w:rPr>
+          <w:rStyle w:val="NormalTok"/>
+        </w:rPr>
+        <w:t xml:space="preserve">(</w:t>
+      </w:r>
+      <w:r>
+        <w:rPr>
+          <w:rStyle w:val="StringTok"/>
+        </w:rPr>
+        <w:t xml:space="preserve">"Mathematica"</w:t>
+      </w:r>
+      <w:r>
+        <w:rPr>
+          <w:rStyle w:val="NormalTok"/>
+        </w:rPr>
+        <w:t xml:space="preserve">,</w:t>
+      </w:r>
+      <w:r>
+        <w:rPr>
+          <w:rStyle w:val="StringTok"/>
+        </w:rPr>
+        <w:t xml:space="preserve">"R"</w:t>
+      </w:r>
+      <w:r>
+        <w:rPr>
+          <w:rStyle w:val="NormalTok"/>
+        </w:rPr>
+        <w:t xml:space="preserve">,</w:t>
+      </w:r>
+      <w:r>
+        <w:rPr>
+          <w:rStyle w:val="StringTok"/>
+        </w:rPr>
+        <w:t xml:space="preserve">"Python"</w:t>
+      </w:r>
+      <w:r>
+        <w:rPr>
+          <w:rStyle w:val="NormalTok"/>
+        </w:rPr>
+        <w:t xml:space="preserve">),</w:t>
+      </w:r>
+      <w:r>
+        <w:rPr>
+          <w:rStyle w:val="DataTypeTok"/>
+        </w:rPr>
+        <w:t xml:space="preserve">each=</w:t>
+      </w:r>
+      <w:r>
+        <w:rPr>
+          <w:rStyle w:val="DecValTok"/>
+        </w:rPr>
+        <w:t xml:space="preserve">50</w:t>
+      </w:r>
+      <w:r>
+        <w:rPr>
+          <w:rStyle w:val="NormalTok"/>
+        </w:rPr>
+        <w:t xml:space="preserve">)</w:t>
+      </w:r>
+      <w:r>
+        <w:br/>
+      </w:r>
+      <w:r>
+        <w:rPr>
+          <w:rStyle w:val="NormalTok"/>
+        </w:rPr>
+        <w:t xml:space="preserve">frec=</w:t>
+      </w:r>
+      <w:r>
+        <w:rPr>
+          <w:rStyle w:val="KeywordTok"/>
+        </w:rPr>
+        <w:t xml:space="preserve">table</w:t>
+      </w:r>
+      <w:r>
+        <w:rPr>
+          <w:rStyle w:val="NormalTok"/>
+        </w:rPr>
+        <w:t xml:space="preserve">(nota,tecnologia)</w:t>
+      </w:r>
+      <w:r>
+        <w:br/>
+      </w:r>
+      <w:r>
+        <w:rPr>
+          <w:rStyle w:val="NormalTok"/>
+        </w:rPr>
+        <w:t xml:space="preserve">frec</w:t>
+      </w:r>
+    </w:p>
+    <w:p>
+      <w:pPr>
+        <w:pStyle w:val="SourceCode"/>
+      </w:pPr>
+      <w:r>
+        <w:rPr>
+          <w:rStyle w:val="VerbatimChar"/>
+        </w:rPr>
+        <w:t xml:space="preserve">##     tecnologia</w:t>
+      </w:r>
+      <w:r>
+        <w:br/>
+      </w:r>
+      <w:r>
+        <w:rPr>
+          <w:rStyle w:val="VerbatimChar"/>
+        </w:rPr>
+        <w:t xml:space="preserve">## nota Mathematica Python  R</w:t>
+      </w:r>
+      <w:r>
+        <w:br/>
+      </w:r>
+      <w:r>
+        <w:rPr>
+          <w:rStyle w:val="VerbatimChar"/>
+        </w:rPr>
+        <w:t xml:space="preserve">##    S           4      4  6</w:t>
+      </w:r>
+      <w:r>
+        <w:br/>
+      </w:r>
+      <w:r>
+        <w:rPr>
+          <w:rStyle w:val="VerbatimChar"/>
+        </w:rPr>
+        <w:t xml:space="preserve">##    A          20     18 26</w:t>
+      </w:r>
+      <w:r>
+        <w:br/>
+      </w:r>
+      <w:r>
+        <w:rPr>
+          <w:rStyle w:val="VerbatimChar"/>
+        </w:rPr>
+        <w:t xml:space="preserve">##    N          17     19 11</w:t>
+      </w:r>
+      <w:r>
+        <w:br/>
+      </w:r>
+      <w:r>
+        <w:rPr>
+          <w:rStyle w:val="VerbatimChar"/>
+        </w:rPr>
+        <w:t xml:space="preserve">##    E           9      9  7</w:t>
+      </w:r>
+    </w:p>
+    <w:p>
+      <w:pPr>
+        <w:pStyle w:val="SourceCode"/>
+      </w:pPr>
+      <w:r>
+        <w:rPr>
+          <w:rStyle w:val="NormalTok"/>
+        </w:rPr>
+        <w:t xml:space="preserve">col_frec=</w:t>
+      </w:r>
+      <w:r>
+        <w:rPr>
+          <w:rStyle w:val="KeywordTok"/>
+        </w:rPr>
+        <w:t xml:space="preserve">colSums</w:t>
+      </w:r>
+      <w:r>
+        <w:rPr>
+          <w:rStyle w:val="NormalTok"/>
+        </w:rPr>
+        <w:t xml:space="preserve">(frec)</w:t>
+      </w:r>
+      <w:r>
+        <w:br/>
+      </w:r>
+      <w:r>
+        <w:rPr>
+          <w:rStyle w:val="NormalTok"/>
+        </w:rPr>
+        <w:t xml:space="preserve">col_frec</w:t>
+      </w:r>
+    </w:p>
+    <w:p>
+      <w:pPr>
+        <w:pStyle w:val="SourceCode"/>
+      </w:pPr>
+      <w:r>
+        <w:rPr>
+          <w:rStyle w:val="VerbatimChar"/>
+        </w:rPr>
+        <w:t xml:space="preserve">## Mathematica      Python           R </w:t>
+      </w:r>
+      <w:r>
+        <w:br/>
+      </w:r>
+      <w:r>
+        <w:rPr>
+          <w:rStyle w:val="VerbatimChar"/>
+        </w:rPr>
+        <w:t xml:space="preserve">##          50          50          50</w:t>
+      </w:r>
+    </w:p>
+    <w:p>
+      <w:pPr>
+        <w:pStyle w:val="SourceCode"/>
+      </w:pPr>
+      <w:r>
+        <w:rPr>
+          <w:rStyle w:val="NormalTok"/>
+        </w:rPr>
+        <w:t xml:space="preserve">row_frec=</w:t>
+      </w:r>
+      <w:r>
+        <w:rPr>
+          <w:rStyle w:val="KeywordTok"/>
+        </w:rPr>
+        <w:t xml:space="preserve">rowSums</w:t>
+      </w:r>
+      <w:r>
+        <w:rPr>
+          <w:rStyle w:val="NormalTok"/>
+        </w:rPr>
+        <w:t xml:space="preserve">(frec)</w:t>
+      </w:r>
+      <w:r>
+        <w:br/>
+      </w:r>
+      <w:r>
+        <w:rPr>
+          <w:rStyle w:val="NormalTok"/>
+        </w:rPr>
+        <w:t xml:space="preserve">row_frec</w:t>
+      </w:r>
+    </w:p>
+    <w:p>
+      <w:pPr>
+        <w:pStyle w:val="SourceCode"/>
+      </w:pPr>
+      <w:r>
+        <w:rPr>
+          <w:rStyle w:val="VerbatimChar"/>
+        </w:rPr>
+        <w:t xml:space="preserve">##  S  A  N  E </w:t>
+      </w:r>
+      <w:r>
+        <w:br/>
+      </w:r>
+      <w:r>
+        <w:rPr>
+          <w:rStyle w:val="VerbatimChar"/>
+        </w:rPr>
+        <w:t xml:space="preserve">## 14 64 47 25</w:t>
+      </w:r>
+    </w:p>
+    <w:p>
+      <w:pPr>
+        <w:pStyle w:val="SourceCode"/>
+      </w:pPr>
+      <w:r>
+        <w:rPr>
+          <w:rStyle w:val="NormalTok"/>
+        </w:rPr>
+        <w:t xml:space="preserve">N=</w:t>
+      </w:r>
+      <w:r>
+        <w:rPr>
+          <w:rStyle w:val="KeywordTok"/>
+        </w:rPr>
+        <w:t xml:space="preserve">sum</w:t>
+      </w:r>
+      <w:r>
+        <w:rPr>
+          <w:rStyle w:val="NormalTok"/>
+        </w:rPr>
+        <w:t xml:space="preserve">(frec)</w:t>
+      </w:r>
+      <w:r>
+        <w:br/>
+      </w:r>
+      <w:r>
+        <w:rPr>
+          <w:rStyle w:val="NormalTok"/>
+        </w:rPr>
+        <w:t xml:space="preserve">teoricas=row_frec</w:t>
+      </w:r>
+      <w:r>
+        <w:rPr>
+          <w:rStyle w:val="OperatorTok"/>
+        </w:rPr>
+        <w:t xml:space="preserve">%*%</w:t>
+      </w:r>
+      <w:r>
+        <w:rPr>
+          <w:rStyle w:val="KeywordTok"/>
+        </w:rPr>
+        <w:t xml:space="preserve">t</w:t>
+      </w:r>
+      <w:r>
+        <w:rPr>
+          <w:rStyle w:val="NormalTok"/>
+        </w:rPr>
+        <w:t xml:space="preserve">(col_frec)</w:t>
+      </w:r>
+      <w:r>
+        <w:rPr>
+          <w:rStyle w:val="OperatorTok"/>
+        </w:rPr>
+        <w:t xml:space="preserve">/</w:t>
+      </w:r>
+      <w:r>
+        <w:rPr>
+          <w:rStyle w:val="NormalTok"/>
+        </w:rPr>
+        <w:t xml:space="preserve">N</w:t>
+      </w:r>
+      <w:r>
+        <w:br/>
+      </w:r>
+      <w:r>
+        <w:rPr>
+          <w:rStyle w:val="NormalTok"/>
+        </w:rPr>
+        <w:t xml:space="preserve">teoricas</w:t>
+      </w:r>
+    </w:p>
+    <w:p>
+      <w:pPr>
+        <w:pStyle w:val="SourceCode"/>
+      </w:pPr>
+      <w:r>
+        <w:rPr>
+          <w:rStyle w:val="VerbatimChar"/>
+        </w:rPr>
+        <w:t xml:space="preserve">##      Mathematica    Python         R</w:t>
+      </w:r>
+      <w:r>
+        <w:br/>
+      </w:r>
+      <w:r>
+        <w:rPr>
+          <w:rStyle w:val="VerbatimChar"/>
+        </w:rPr>
+        <w:t xml:space="preserve">## [1,]    4.666667  4.666667  4.666667</w:t>
+      </w:r>
+      <w:r>
+        <w:br/>
+      </w:r>
+      <w:r>
+        <w:rPr>
+          <w:rStyle w:val="VerbatimChar"/>
+        </w:rPr>
+        <w:t xml:space="preserve">## [2,]   21.333333 21.333333 21.333333</w:t>
+      </w:r>
+      <w:r>
+        <w:br/>
+      </w:r>
+      <w:r>
+        <w:rPr>
+          <w:rStyle w:val="VerbatimChar"/>
+        </w:rPr>
+        <w:t xml:space="preserve">## [3,]   15.666667 15.666667 15.666667</w:t>
+      </w:r>
+      <w:r>
+        <w:br/>
+      </w:r>
+      <w:r>
+        <w:rPr>
+          <w:rStyle w:val="VerbatimChar"/>
+        </w:rPr>
+        <w:t xml:space="preserve">## [4,]    8.333333  8.333333  8.333333</w:t>
+      </w:r>
+    </w:p>
+    <w:p>
+      <w:pPr>
+        <w:pStyle w:val="SourceCode"/>
+      </w:pPr>
+      <w:r>
+        <w:rPr>
+          <w:rStyle w:val="KeywordTok"/>
+        </w:rPr>
+        <w:t xml:space="preserve">dim</w:t>
+      </w:r>
+      <w:r>
+        <w:rPr>
+          <w:rStyle w:val="NormalTok"/>
+        </w:rPr>
+        <w:t xml:space="preserve">(frec)</w:t>
+      </w:r>
+    </w:p>
+    <w:p>
+      <w:pPr>
+        <w:pStyle w:val="SourceCode"/>
+      </w:pPr>
+      <w:r>
+        <w:rPr>
+          <w:rStyle w:val="VerbatimChar"/>
+        </w:rPr>
+        <w:t xml:space="preserve">## [1] 4 3</w:t>
+      </w:r>
+    </w:p>
+    <w:p>
+      <w:pPr>
+        <w:pStyle w:val="SourceCode"/>
+      </w:pPr>
+      <w:r>
+        <w:rPr>
+          <w:rStyle w:val="KeywordTok"/>
+        </w:rPr>
+        <w:t xml:space="preserve">dim</w:t>
+      </w:r>
+      <w:r>
+        <w:rPr>
+          <w:rStyle w:val="NormalTok"/>
+        </w:rPr>
+        <w:t xml:space="preserve">(teoricas)</w:t>
+      </w:r>
+    </w:p>
+    <w:p>
+      <w:pPr>
+        <w:pStyle w:val="SourceCode"/>
+      </w:pPr>
+      <w:r>
+        <w:rPr>
+          <w:rStyle w:val="VerbatimChar"/>
+        </w:rPr>
+        <w:t xml:space="preserve">## [1] 4 3</w:t>
+      </w:r>
+    </w:p>
+    <w:p>
+      <w:pPr>
+        <w:pStyle w:val="SourceCode"/>
+      </w:pPr>
+      <w:r>
+        <w:rPr>
+          <w:rStyle w:val="KeywordTok"/>
+        </w:rPr>
+        <w:t xml:space="preserve">sum</w:t>
+      </w:r>
+      <w:r>
+        <w:rPr>
+          <w:rStyle w:val="NormalTok"/>
+        </w:rPr>
+        <w:t xml:space="preserve">((frec</w:t>
+      </w:r>
+      <w:r>
+        <w:rPr>
+          <w:rStyle w:val="OperatorTok"/>
+        </w:rPr>
+        <w:t xml:space="preserve">-</w:t>
+      </w:r>
+      <w:r>
+        <w:rPr>
+          <w:rStyle w:val="NormalTok"/>
+        </w:rPr>
+        <w:t xml:space="preserve">teoricas)</w:t>
+      </w:r>
+      <w:r>
+        <w:rPr>
+          <w:rStyle w:val="OperatorTok"/>
+        </w:rPr>
+        <w:t xml:space="preserve">^</w:t>
+      </w:r>
+      <w:r>
+        <w:rPr>
+          <w:rStyle w:val="DecValTok"/>
+        </w:rPr>
+        <w:t xml:space="preserve">2</w:t>
+      </w:r>
+      <w:r>
+        <w:rPr>
+          <w:rStyle w:val="OperatorTok"/>
+        </w:rPr>
+        <w:t xml:space="preserve">/</w:t>
+      </w:r>
+      <w:r>
+        <w:rPr>
+          <w:rStyle w:val="NormalTok"/>
+        </w:rPr>
+        <w:t xml:space="preserve">teoricas)</w:t>
+      </w:r>
+    </w:p>
+    <w:p>
+      <w:pPr>
+        <w:pStyle w:val="SourceCode"/>
+      </w:pPr>
+      <w:r>
+        <w:rPr>
+          <w:rStyle w:val="VerbatimChar"/>
+        </w:rPr>
+        <w:t xml:space="preserve">## [1] 4.729195</w:t>
+      </w:r>
+    </w:p>
+    <w:p>
+      <w:pPr>
+        <w:pStyle w:val="SourceCode"/>
+      </w:pPr>
+      <w:r>
+        <w:rPr>
+          <w:rStyle w:val="KeywordTok"/>
+        </w:rPr>
+        <w:t xml:space="preserve">chisq.test</w:t>
+      </w:r>
+      <w:r>
+        <w:rPr>
+          <w:rStyle w:val="NormalTok"/>
+        </w:rPr>
+        <w:t xml:space="preserve">(</w:t>
+      </w:r>
+      <w:r>
+        <w:rPr>
+          <w:rStyle w:val="KeywordTok"/>
+        </w:rPr>
+        <w:t xml:space="preserve">table</w:t>
+      </w:r>
+      <w:r>
+        <w:rPr>
+          <w:rStyle w:val="NormalTok"/>
+        </w:rPr>
+        <w:t xml:space="preserve">(nota,tecnologia))</w:t>
+      </w:r>
+    </w:p>
+    <w:p>
+      <w:pPr>
+        <w:pStyle w:val="SourceCode"/>
+      </w:pPr>
+      <w:r>
+        <w:rPr>
+          <w:rStyle w:val="VerbatimChar"/>
+        </w:rPr>
+        <w:t xml:space="preserve">## Warning in chisq.test(table(nota, tecnologia)): Chi-squared approximation may be</w:t>
+      </w:r>
+      <w:r>
+        <w:br/>
+      </w:r>
+      <w:r>
+        <w:rPr>
+          <w:rStyle w:val="VerbatimChar"/>
+        </w:rPr>
+        <w:t xml:space="preserve">## incorrect</w:t>
+      </w:r>
+    </w:p>
+    <w:p>
+      <w:pPr>
+        <w:pStyle w:val="SourceCode"/>
+      </w:pPr>
+      <w:r>
+        <w:rPr>
+          <w:rStyle w:val="VerbatimChar"/>
+        </w:rPr>
+        <w:t xml:space="preserve">## </w:t>
+      </w:r>
+      <w:r>
+        <w:br/>
+      </w:r>
+      <w:r>
+        <w:rPr>
+          <w:rStyle w:val="VerbatimChar"/>
+        </w:rPr>
+        <w:t xml:space="preserve">##  Pearson's Chi-squared test</w:t>
+      </w:r>
+      <w:r>
+        <w:br/>
+      </w:r>
+      <w:r>
+        <w:rPr>
+          <w:rStyle w:val="VerbatimChar"/>
+        </w:rPr>
+        <w:t xml:space="preserve">## </w:t>
+      </w:r>
+      <w:r>
+        <w:br/>
+      </w:r>
+      <w:r>
+        <w:rPr>
+          <w:rStyle w:val="VerbatimChar"/>
+        </w:rPr>
+        <w:t xml:space="preserve">## data:  table(nota, tecnologia)</w:t>
+      </w:r>
+      <w:r>
+        <w:br/>
+      </w:r>
+      <w:r>
+        <w:rPr>
+          <w:rStyle w:val="VerbatimChar"/>
+        </w:rPr>
+        <w:t xml:space="preserve">## X-squared = 4.7292, df = 6, p-value = 0.579</w:t>
+      </w:r>
+    </w:p>
+    <w:p>
+      <w:pPr>
+        <w:pStyle w:val="FirstParagraph"/>
+      </w:pPr>
+      <w:r>
+        <w:t xml:space="preserve">Se pide</w:t>
+      </w:r>
+    </w:p>
+    <w:p>
+      <w:pPr>
+        <w:pStyle w:val="Compact"/>
+        <w:numPr>
           <w:numId w:val="1004"/>
           <w:ilvl w:val="0"/>
         </w:numPr>
       </w:pPr>
       <w:r>
-        <w:t xml:space="preserve">Dibujad con</w:t>
-      </w:r>
-      <w:r>
-        <w:t xml:space="preserve"> </w:t>
-      </w:r>
-      <w:r>
-        <w:rPr>
-          <w:rStyle w:val="VerbatimChar"/>
-        </w:rPr>
-        <w:t xml:space="preserve">R</w:t>
-      </w:r>
-      <w:r>
-        <w:t xml:space="preserve"> </w:t>
-      </w:r>
-      <w:r>
-        <w:t xml:space="preserve">para los apartados 1 y 2 los diagramas de frecuencias esperados y observados. Comentad estos gráficos</w:t>
+        <w:t xml:space="preserve">Discutid si hacemos un contraste de independencia o de homogeneidad de las distribuciones de las notas por tecnología. Escribid las hipótesis del contraste.</w:t>
+      </w:r>
+    </w:p>
+    <w:p>
+      <w:pPr>
+        <w:pStyle w:val="Compact"/>
+        <w:numPr>
+          <w:numId w:val="1004"/>
+          <w:ilvl w:val="0"/>
+        </w:numPr>
+      </w:pPr>
+      <w:r>
+        <w:t xml:space="preserve">Interpretad la función</w:t>
+      </w:r>
+      <w:r>
+        <w:t xml:space="preserve"> </w:t>
+      </w:r>
+      <w:r>
+        <w:rPr>
+          <w:rStyle w:val="VerbatimChar"/>
+        </w:rPr>
+        <w:t xml:space="preserve">chisq.test</w:t>
+      </w:r>
+      <w:r>
+        <w:t xml:space="preserve"> </w:t>
+      </w:r>
+      <w:r>
+        <w:t xml:space="preserve">y resolved el contraste.</w:t>
+      </w:r>
+    </w:p>
+    <w:p>
+      <w:pPr>
+        <w:pStyle w:val="Compact"/>
+        <w:numPr>
+          <w:numId w:val="1004"/>
+          <w:ilvl w:val="0"/>
+        </w:numPr>
+      </w:pPr>
+      <w:r>
+        <w:t xml:space="preserve">Interpretad</w:t>
+      </w:r>
+      <w:r>
+        <w:t xml:space="preserve"> </w:t>
+      </w:r>
+      <w:r>
+        <w:rPr>
+          <w:rStyle w:val="VerbatimChar"/>
+        </w:rPr>
+        <w:t xml:space="preserve">teoricas=row_frec%*%t(col_frec)/N</w:t>
+      </w:r>
+      <w:r>
+        <w:t xml:space="preserve"> </w:t>
+      </w:r>
+      <w:r>
+        <w:t xml:space="preserve">reproducid manualmente el segundo resultado de la primera fila.</w:t>
       </w:r>
     </w:p>
     <w:p>
       <w:pPr>
         <w:pStyle w:val="Heading2"/>
       </w:pPr>
-      <w:bookmarkStart w:id="28" w:name="problema-5-anova"/>
-      <w:r>
-        <w:t xml:space="preserve">Problema 5 : ANOVA</w:t>
+      <w:bookmarkStart w:id="28" w:name="X62d00a51e47e2ac85db1bedd086d2abd2425b46"/>
+      <w:r>
+        <w:t xml:space="preserve">Problema 5 : ANOVA notas numéricas de tres grupos.</w:t>
       </w:r>
       <w:bookmarkEnd w:id="28"/>
     </w:p>
@@ -5770,9 +5770,9 @@
       <w:pPr>
         <w:pStyle w:val="Heading2"/>
       </w:pPr>
-      <w:bookmarkStart w:id="29" w:name="X8f7ad5a9c0a00a0e77f0c7bf7b10707c9a54d86"/>
-      <w:r>
-        <w:t xml:space="preserve">Problema 6 : Comparación de las tasas de interés para la compra de coches entre seis ciudades.</w:t>
+      <w:bookmarkStart w:id="29" w:name="X0a436d968db1f83cdb4dc6ab18fa6c816f4cbef"/>
+      <w:r>
+        <w:t xml:space="preserve">Problema 6 : ANOVA Comparación de las tasas de interés para la compra de coches entre seis ciudades.</w:t>
       </w:r>
       <w:bookmarkEnd w:id="29"/>
     </w:p>

</xml_diff>

<commit_message>
añadiendo semillas al eunuciado 3
</commit_message>
<xml_diff>
--- a/talleres_evaluacion/Taller_evaluable_3_Inferencia/Entrega3_ENUNCIADO.docx
+++ b/talleres_evaluacion/Taller_evaluable_3_Inferencia/Entrega3_ENUNCIADO.docx
@@ -37,7 +37,7 @@
         <w:t xml:space="preserve"> </w:t>
       </w:r>
       <w:r>
-        <w:t xml:space="preserve">MATII</w:t>
+        <w:t xml:space="preserve">MATIII</w:t>
       </w:r>
       <w:r>
         <w:t xml:space="preserve"> </w:t>
@@ -1067,6 +1067,33 @@
       </w:pPr>
       <w:r>
         <w:rPr>
+          <w:rStyle w:val="KeywordTok"/>
+        </w:rPr>
+        <w:t xml:space="preserve">set.seed</w:t>
+      </w:r>
+      <w:r>
+        <w:rPr>
+          <w:rStyle w:val="NormalTok"/>
+        </w:rPr>
+        <w:t xml:space="preserve">(</w:t>
+      </w:r>
+      <w:r>
+        <w:rPr>
+          <w:rStyle w:val="DecValTok"/>
+        </w:rPr>
+        <w:t xml:space="preserve">2020</w:t>
+      </w:r>
+      <w:r>
+        <w:rPr>
+          <w:rStyle w:val="NormalTok"/>
+        </w:rPr>
+        <w:t xml:space="preserve">)</w:t>
+      </w:r>
+      <w:r>
+        <w:br/>
+      </w:r>
+      <w:r>
+        <w:rPr>
           <w:rStyle w:val="NormalTok"/>
         </w:rPr>
         <w:t xml:space="preserve">x1=</w:t>
@@ -1484,7 +1511,7 @@
         <w:rPr>
           <w:rStyle w:val="VerbatimChar"/>
         </w:rPr>
-        <w:t xml:space="preserve">## [1] 19 72</w:t>
+        <w:t xml:space="preserve">## [1] 18 64</w:t>
       </w:r>
     </w:p>
     <w:p>
@@ -1559,7 +1586,7 @@
         <w:rPr>
           <w:rStyle w:val="VerbatimChar"/>
         </w:rPr>
-        <w:t xml:space="preserve">## [1] 16 50</w:t>
+        <w:t xml:space="preserve">## [1] 50 39</w:t>
       </w:r>
     </w:p>
     <w:p>
@@ -1738,7 +1765,7 @@
         <w:rPr>
           <w:rStyle w:val="VerbatimChar"/>
         </w:rPr>
-        <w:t xml:space="preserve">## t = 3.5796, df = 198, p-value = 0.0002165</w:t>
+        <w:t xml:space="preserve">## t = 5.3009, df = 198, p-value = 0.0000001531</w:t>
       </w:r>
       <w:r>
         <w:br/>
@@ -1765,7 +1792,7 @@
         <w:rPr>
           <w:rStyle w:val="VerbatimChar"/>
         </w:rPr>
-        <w:t xml:space="preserve">##  0.8839374       Inf</w:t>
+        <w:t xml:space="preserve">##  1.844757      Inf</w:t>
       </w:r>
       <w:r>
         <w:br/>
@@ -1792,7 +1819,7 @@
         <w:rPr>
           <w:rStyle w:val="VerbatimChar"/>
         </w:rPr>
-        <w:t xml:space="preserve">##  9.722645  8.080635</w:t>
+        <w:t xml:space="preserve">## 10.217784  7.537402</w:t>
       </w:r>
     </w:p>
     <w:p>
@@ -1904,7 +1931,7 @@
         <w:rPr>
           <w:rStyle w:val="VerbatimChar"/>
         </w:rPr>
-        <w:t xml:space="preserve">## t = 3.5796, df = 135.23, p-value = 0.0004786</w:t>
+        <w:t xml:space="preserve">## t = 5.3009, df = 144.56, p-value = 0.0000004221</w:t>
       </w:r>
       <w:r>
         <w:br/>
@@ -1931,7 +1958,7 @@
         <w:rPr>
           <w:rStyle w:val="VerbatimChar"/>
         </w:rPr>
-        <w:t xml:space="preserve">##  0.7348188 2.5492006</w:t>
+        <w:t xml:space="preserve">##  1.680966 3.679797</w:t>
       </w:r>
       <w:r>
         <w:br/>
@@ -1958,7 +1985,7 @@
         <w:rPr>
           <w:rStyle w:val="VerbatimChar"/>
         </w:rPr>
-        <w:t xml:space="preserve">##  9.722645  8.080635</w:t>
+        <w:t xml:space="preserve">## 10.217784  7.537402</w:t>
       </w:r>
     </w:p>
     <w:p>
@@ -2046,7 +2073,7 @@
         <w:rPr>
           <w:rStyle w:val="VerbatimChar"/>
         </w:rPr>
-        <w:t xml:space="preserve">## t = 3.5796, df = 198, p-value = 0.0004329</w:t>
+        <w:t xml:space="preserve">## t = 5.3009, df = 198, p-value = 0.0000003061</w:t>
       </w:r>
       <w:r>
         <w:br/>
@@ -2073,7 +2100,7 @@
         <w:rPr>
           <w:rStyle w:val="VerbatimChar"/>
         </w:rPr>
-        <w:t xml:space="preserve">##  0.7374081 2.5466112</w:t>
+        <w:t xml:space="preserve">##  1.683238 3.677526</w:t>
       </w:r>
       <w:r>
         <w:br/>
@@ -2100,7 +2127,7 @@
         <w:rPr>
           <w:rStyle w:val="VerbatimChar"/>
         </w:rPr>
-        <w:t xml:space="preserve">##  9.722645  8.080635</w:t>
+        <w:t xml:space="preserve">## 10.217784  7.537402</w:t>
       </w:r>
     </w:p>
     <w:p>
@@ -3942,6 +3969,33 @@
       </w:pPr>
       <w:r>
         <w:rPr>
+          <w:rStyle w:val="KeywordTok"/>
+        </w:rPr>
+        <w:t xml:space="preserve">set.seed</w:t>
+      </w:r>
+      <w:r>
+        <w:rPr>
+          <w:rStyle w:val="NormalTok"/>
+        </w:rPr>
+        <w:t xml:space="preserve">(</w:t>
+      </w:r>
+      <w:r>
+        <w:rPr>
+          <w:rStyle w:val="DecValTok"/>
+        </w:rPr>
+        <w:t xml:space="preserve">2020</w:t>
+      </w:r>
+      <w:r>
+        <w:rPr>
+          <w:rStyle w:val="NormalTok"/>
+        </w:rPr>
+        <w:t xml:space="preserve">)</w:t>
+      </w:r>
+      <w:r>
+        <w:br/>
+      </w:r>
+      <w:r>
+        <w:rPr>
           <w:rStyle w:val="NormalTok"/>
         </w:rPr>
         <w:t xml:space="preserve">nota=</w:t>
@@ -4351,34 +4405,34 @@
         <w:rPr>
           <w:rStyle w:val="VerbatimChar"/>
         </w:rPr>
-        <w:t xml:space="preserve">##    S           4      4  6</w:t>
-      </w:r>
-      <w:r>
-        <w:br/>
-      </w:r>
-      <w:r>
-        <w:rPr>
-          <w:rStyle w:val="VerbatimChar"/>
-        </w:rPr>
-        <w:t xml:space="preserve">##    A          20     18 26</w:t>
-      </w:r>
-      <w:r>
-        <w:br/>
-      </w:r>
-      <w:r>
-        <w:rPr>
-          <w:rStyle w:val="VerbatimChar"/>
-        </w:rPr>
-        <w:t xml:space="preserve">##    N          17     19 11</w:t>
-      </w:r>
-      <w:r>
-        <w:br/>
-      </w:r>
-      <w:r>
-        <w:rPr>
-          <w:rStyle w:val="VerbatimChar"/>
-        </w:rPr>
-        <w:t xml:space="preserve">##    E           9      9  7</w:t>
+        <w:t xml:space="preserve">##    S           7      6  2</w:t>
+      </w:r>
+      <w:r>
+        <w:br/>
+      </w:r>
+      <w:r>
+        <w:rPr>
+          <w:rStyle w:val="VerbatimChar"/>
+        </w:rPr>
+        <w:t xml:space="preserve">##    A          18     15 22</w:t>
+      </w:r>
+      <w:r>
+        <w:br/>
+      </w:r>
+      <w:r>
+        <w:rPr>
+          <w:rStyle w:val="VerbatimChar"/>
+        </w:rPr>
+        <w:t xml:space="preserve">##    N          15     20 18</w:t>
+      </w:r>
+      <w:r>
+        <w:br/>
+      </w:r>
+      <w:r>
+        <w:rPr>
+          <w:rStyle w:val="VerbatimChar"/>
+        </w:rPr>
+        <w:t xml:space="preserve">##    E          10      9  8</w:t>
       </w:r>
     </w:p>
     <w:p>
@@ -4482,7 +4536,7 @@
         <w:rPr>
           <w:rStyle w:val="VerbatimChar"/>
         </w:rPr>
-        <w:t xml:space="preserve">## 14 64 47 25</w:t>
+        <w:t xml:space="preserve">## 15 55 53 27</w:t>
       </w:r>
     </w:p>
     <w:p>
@@ -4564,43 +4618,43 @@
         <w:rPr>
           <w:rStyle w:val="VerbatimChar"/>
         </w:rPr>
-        <w:t xml:space="preserve">##      Mathematica    Python         R</w:t>
-      </w:r>
-      <w:r>
-        <w:br/>
-      </w:r>
-      <w:r>
-        <w:rPr>
-          <w:rStyle w:val="VerbatimChar"/>
-        </w:rPr>
-        <w:t xml:space="preserve">## [1,]    4.666667  4.666667  4.666667</w:t>
-      </w:r>
-      <w:r>
-        <w:br/>
-      </w:r>
-      <w:r>
-        <w:rPr>
-          <w:rStyle w:val="VerbatimChar"/>
-        </w:rPr>
-        <w:t xml:space="preserve">## [2,]   21.333333 21.333333 21.333333</w:t>
-      </w:r>
-      <w:r>
-        <w:br/>
-      </w:r>
-      <w:r>
-        <w:rPr>
-          <w:rStyle w:val="VerbatimChar"/>
-        </w:rPr>
-        <w:t xml:space="preserve">## [3,]   15.666667 15.666667 15.666667</w:t>
-      </w:r>
-      <w:r>
-        <w:br/>
-      </w:r>
-      <w:r>
-        <w:rPr>
-          <w:rStyle w:val="VerbatimChar"/>
-        </w:rPr>
-        <w:t xml:space="preserve">## [4,]    8.333333  8.333333  8.333333</w:t>
+        <w:t xml:space="preserve">##      Mathematica   Python        R</w:t>
+      </w:r>
+      <w:r>
+        <w:br/>
+      </w:r>
+      <w:r>
+        <w:rPr>
+          <w:rStyle w:val="VerbatimChar"/>
+        </w:rPr>
+        <w:t xml:space="preserve">## [1,]     5.00000  5.00000  5.00000</w:t>
+      </w:r>
+      <w:r>
+        <w:br/>
+      </w:r>
+      <w:r>
+        <w:rPr>
+          <w:rStyle w:val="VerbatimChar"/>
+        </w:rPr>
+        <w:t xml:space="preserve">## [2,]    18.33333 18.33333 18.33333</w:t>
+      </w:r>
+      <w:r>
+        <w:br/>
+      </w:r>
+      <w:r>
+        <w:rPr>
+          <w:rStyle w:val="VerbatimChar"/>
+        </w:rPr>
+        <w:t xml:space="preserve">## [3,]    17.66667 17.66667 17.66667</w:t>
+      </w:r>
+      <w:r>
+        <w:br/>
+      </w:r>
+      <w:r>
+        <w:rPr>
+          <w:rStyle w:val="VerbatimChar"/>
+        </w:rPr>
+        <w:t xml:space="preserve">## [4,]     9.00000  9.00000  9.00000</w:t>
       </w:r>
     </w:p>
     <w:p>
@@ -4720,7 +4774,7 @@
         <w:rPr>
           <w:rStyle w:val="VerbatimChar"/>
         </w:rPr>
-        <w:t xml:space="preserve">## [1] 4.729195</w:t>
+        <w:t xml:space="preserve">## [1] 5.084658</w:t>
       </w:r>
     </w:p>
     <w:p>
@@ -4760,26 +4814,6 @@
         <w:rPr>
           <w:rStyle w:val="VerbatimChar"/>
         </w:rPr>
-        <w:t xml:space="preserve">## Warning in chisq.test(table(nota, tecnologia)): Chi-squared approximation may be</w:t>
-      </w:r>
-      <w:r>
-        <w:br/>
-      </w:r>
-      <w:r>
-        <w:rPr>
-          <w:rStyle w:val="VerbatimChar"/>
-        </w:rPr>
-        <w:t xml:space="preserve">## incorrect</w:t>
-      </w:r>
-    </w:p>
-    <w:p>
-      <w:pPr>
-        <w:pStyle w:val="SourceCode"/>
-      </w:pPr>
-      <w:r>
-        <w:rPr>
-          <w:rStyle w:val="VerbatimChar"/>
-        </w:rPr>
         <w:t xml:space="preserve">## </w:t>
       </w:r>
       <w:r>
@@ -4816,7 +4850,7 @@
         <w:rPr>
           <w:rStyle w:val="VerbatimChar"/>
         </w:rPr>
-        <w:t xml:space="preserve">## X-squared = 4.7292, df = 6, p-value = 0.579</w:t>
+        <w:t xml:space="preserve">## X-squared = 5.0847, df = 6, p-value = 0.533</w:t>
       </w:r>
     </w:p>
     <w:p>
@@ -4948,7 +4982,7 @@
         <w:rPr>
           <w:rStyle w:val="VerbatimChar"/>
         </w:rPr>
-        <w:t xml:space="preserve">## [1]  59.42540  31.25305  68.38927  76.77203 113.38209  63.38222</w:t>
+        <w:t xml:space="preserve">## [1] 79.424303 77.538709 42.549421 41.739852  0.086642 88.014337</w:t>
       </w:r>
     </w:p>
     <w:p>
@@ -5045,7 +5079,7 @@
         <w:rPr>
           <w:rStyle w:val="VerbatimChar"/>
         </w:rPr>
-        <w:t xml:space="preserve">## D = 0.091608, p-value = 0.3683</w:t>
+        <w:t xml:space="preserve">## D = 0.08739, p-value = 0.4436</w:t>
       </w:r>
     </w:p>
     <w:p>
@@ -5127,7 +5161,7 @@
         <w:rPr>
           <w:rStyle w:val="VerbatimChar"/>
         </w:rPr>
-        <w:t xml:space="preserve">## D = 0.077947, p-value = 0.6288</w:t>
+        <w:t xml:space="preserve">## D = 0.082139, p-value = 0.5449</w:t>
       </w:r>
     </w:p>
     <w:p>
@@ -5209,7 +5243,7 @@
         <w:rPr>
           <w:rStyle w:val="VerbatimChar"/>
         </w:rPr>
-        <w:t xml:space="preserve">## D = 0.091377, p-value = 0.3722</w:t>
+        <w:t xml:space="preserve">## D = 0.089681, p-value = 0.4019</w:t>
       </w:r>
     </w:p>
     <w:p>
@@ -5273,7 +5307,7 @@
         <w:rPr>
           <w:rStyle w:val="VerbatimChar"/>
         </w:rPr>
-        <w:t xml:space="preserve">## D = 0.042685, p-value = 0.7235</w:t>
+        <w:t xml:space="preserve">## D = 0.056381, p-value = 0.2885</w:t>
       </w:r>
     </w:p>
     <w:p>
@@ -5349,7 +5383,7 @@
         <w:rPr>
           <w:rStyle w:val="VerbatimChar"/>
         </w:rPr>
-        <w:t xml:space="preserve">## Bartlett's K-squared = 0.29005, df = 2, p-value = 0.865</w:t>
+        <w:t xml:space="preserve">## Bartlett's K-squared = 0.50309, df = 2, p-value = 0.7776</w:t>
       </w:r>
     </w:p>
     <w:p>
@@ -5442,7 +5476,7 @@
         <w:rPr>
           <w:rStyle w:val="VerbatimChar"/>
         </w:rPr>
-        <w:t xml:space="preserve">## group   2  0.3749  0.688</w:t>
+        <w:t xml:space="preserve">## group   2  0.3881  0.679</w:t>
       </w:r>
       <w:r>
         <w:br/>
@@ -5653,16 +5687,16 @@
         <w:rPr>
           <w:rStyle w:val="VerbatimChar"/>
         </w:rPr>
-        <w:t xml:space="preserve">## Python 0.49        -     </w:t>
-      </w:r>
-      <w:r>
-        <w:br/>
-      </w:r>
-      <w:r>
-        <w:rPr>
-          <w:rStyle w:val="VerbatimChar"/>
-        </w:rPr>
-        <w:t xml:space="preserve">## R      0.32        0.75  </w:t>
+        <w:t xml:space="preserve">## Python 0.35        -     </w:t>
+      </w:r>
+      <w:r>
+        <w:br/>
+      </w:r>
+      <w:r>
+        <w:rPr>
+          <w:rStyle w:val="VerbatimChar"/>
+        </w:rPr>
+        <w:t xml:space="preserve">## R      0.89        0.43  </w:t>
       </w:r>
       <w:r>
         <w:br/>
@@ -6096,7 +6130,7 @@
               <a:graphicData uri="http://schemas.openxmlformats.org/drawingml/2006/picture">
                 <pic:pic>
                   <pic:nvPicPr>
-                    <pic:cNvPr descr="Entrega3_ENUNCIADO_files/figure-docx/unnamed-chunk-3-1.png" id="0" name="Picture"/>
+                    <pic:cNvPr descr="Entrega3_ENUNCIADO_files/figure-docx/unnamed-chunk-2-1.png" id="0" name="Picture"/>
                     <pic:cNvPicPr>
                       <a:picLocks noChangeArrowheads="1" noChangeAspect="1"/>
                     </pic:cNvPicPr>

</xml_diff>